<commit_message>
Python template testing started
</commit_message>
<xml_diff>
--- a/Motors/Install VFD on Electric Motor Template.docx
+++ b/Motors/Install VFD on Electric Motor Template.docx
@@ -111,10 +111,6 @@
       <w:pPr>
         <w:suppressAutoHyphens/>
         <w:spacing w:before="120" w:line="360" w:lineRule="auto"/>
-        <w:rPr>
-          <w:b/>
-          <w:spacing w:val="-3"/>
-        </w:rPr>
       </w:pPr>
       <w:r>
         <w:rPr>
@@ -138,7 +134,16 @@
         <w:rPr>
           <w:spacing w:val="-3"/>
         </w:rPr>
-        <w:t xml:space="preserve">Install a variable frequency drive on </w:t>
+        <w:t xml:space="preserve">Install a variable frequency </w:t>
+      </w:r>
+      <w:r>
+        <w:t>drive</w:t>
+      </w:r>
+      <w:r>
+        <w:rPr>
+          <w:spacing w:val="-3"/>
+        </w:rPr>
+        <w:t xml:space="preserve"> on </w:t>
       </w:r>
       <w:r>
         <w:rPr>
@@ -252,10 +257,7 @@
               </w:rPr>
             </w:pPr>
             <w:r>
-              <w:rPr>
-                <w:highlight w:val="yellow"/>
-              </w:rPr>
-              <w:t>$4,792</w:t>
+              <w:t>${ACS}</w:t>
             </w:r>
           </w:p>
         </w:tc>
@@ -290,10 +292,7 @@
               </w:rPr>
             </w:pPr>
             <w:r>
-              <w:rPr>
-                <w:highlight w:val="yellow"/>
-              </w:rPr>
-              <w:t>$18,224</w:t>
+              <w:t>${MIC}</w:t>
             </w:r>
           </w:p>
         </w:tc>
@@ -330,16 +329,8 @@
             <w:r>
               <w:rPr>
                 <w:bCs/>
-                <w:highlight w:val="yellow"/>
-              </w:rPr>
-              <w:t>3.8</w:t>
-            </w:r>
-            <w:r>
-              <w:rPr>
-                <w:bCs/>
-                <w:highlight w:val="yellow"/>
-              </w:rPr>
-              <w:t xml:space="preserve"> years</w:t>
+              </w:rPr>
+              <w:t>${PB}</w:t>
             </w:r>
           </w:p>
         </w:tc>
@@ -374,10 +365,7 @@
               <w:spacing w:before="60" w:after="60" w:line="276" w:lineRule="auto"/>
             </w:pPr>
             <w:r>
-              <w:rPr>
-                <w:highlight w:val="yellow"/>
-              </w:rPr>
-              <w:t>43,680</w:t>
+              <w:t>${ES}</w:t>
             </w:r>
             <w:r>
               <w:t xml:space="preserve"> </w:t>
@@ -418,10 +406,7 @@
               <w:spacing w:before="60" w:after="60" w:line="276" w:lineRule="auto"/>
             </w:pPr>
             <w:r>
-              <w:rPr>
-                <w:highlight w:val="yellow"/>
-              </w:rPr>
-              <w:t>180</w:t>
+              <w:t>${DS}</w:t>
             </w:r>
             <w:r>
               <w:t xml:space="preserve"> </w:t>
@@ -531,19 +516,8 @@
         <w:t xml:space="preserve">the motor running the </w:t>
       </w:r>
       <w:r>
-        <w:rPr>
-          <w:highlight w:val="yellow"/>
-        </w:rPr>
-        <w:t xml:space="preserve">oven </w:t>
-      </w:r>
-      <w:proofErr w:type="gramStart"/>
-      <w:r>
-        <w:rPr>
-          <w:highlight w:val="yellow"/>
-        </w:rPr>
-        <w:t>blowers</w:t>
-      </w:r>
-      <w:proofErr w:type="gramEnd"/>
+        <w:t>${MT}</w:t>
+      </w:r>
       <w:r>
         <w:t xml:space="preserve"> </w:t>
       </w:r>
@@ -2852,14 +2826,12 @@
         <w:ind w:firstLine="0"/>
         <w:jc w:val="both"/>
       </w:pPr>
-      <w:proofErr w:type="gramStart"/>
       <w:r>
         <w:t>w</w:t>
       </w:r>
       <w:r>
         <w:t>here</w:t>
       </w:r>
-      <w:proofErr w:type="gramEnd"/>
     </w:p>
     <w:p>
       <w:pPr>
@@ -3352,14 +3324,12 @@
         <w:ind w:firstLine="0"/>
         <w:jc w:val="both"/>
       </w:pPr>
-      <w:proofErr w:type="gramStart"/>
       <w:r>
         <w:t>w</w:t>
       </w:r>
       <w:r>
         <w:t>here</w:t>
       </w:r>
-      <w:proofErr w:type="gramEnd"/>
     </w:p>
     <w:p>
       <w:pPr>
@@ -3384,10 +3354,7 @@
         <w:t xml:space="preserve"> </w:t>
       </w:r>
       <w:r>
-        <w:rPr>
-          <w:highlight w:val="yellow"/>
-        </w:rPr>
-        <w:t>60</w:t>
+        <w:t>${HP}</w:t>
       </w:r>
       <w:r>
         <w:t xml:space="preserve"> </w:t>
@@ -3433,10 +3400,7 @@
         <w:t xml:space="preserve">; </w:t>
       </w:r>
       <w:r>
-        <w:rPr>
-          <w:highlight w:val="yellow"/>
-        </w:rPr>
-        <w:t>2,912</w:t>
+        <w:t>${OHE}</w:t>
       </w:r>
       <w:r>
         <w:t xml:space="preserve"> </w:t>
@@ -3486,10 +3450,7 @@
         <w:t xml:space="preserve"> </w:t>
       </w:r>
       <w:r>
-        <w:rPr>
-          <w:highlight w:val="yellow"/>
-        </w:rPr>
-        <w:t>2,912</w:t>
+        <w:t>${OHP}</w:t>
       </w:r>
       <w:r>
         <w:t xml:space="preserve"> </w:t>
@@ -3564,10 +3525,10 @@
         <w:t xml:space="preserve">; </w:t>
       </w:r>
       <w:r>
-        <w:rPr>
-          <w:highlight w:val="yellow"/>
-        </w:rPr>
-        <w:t>100%</w:t>
+        <w:t>${LF}</w:t>
+      </w:r>
+      <w:r>
+        <w:t>%</w:t>
       </w:r>
     </w:p>
     <w:p>
@@ -3596,19 +3557,14 @@
       <w:r>
         <w:t xml:space="preserve"> </w:t>
       </w:r>
-      <w:proofErr w:type="gramStart"/>
-      <w:r>
-        <w:rPr>
-          <w:highlight w:val="yellow"/>
-        </w:rPr>
-        <w:t>90%</w:t>
-      </w:r>
-      <w:r>
-        <w:t>;</w:t>
-      </w:r>
-      <w:proofErr w:type="gramEnd"/>
-      <w:r>
-        <w:t xml:space="preserve"> </w:t>
+      <w:r>
+        <w:t>${FR}</w:t>
+      </w:r>
+      <w:r>
+        <w:t>%</w:t>
+      </w:r>
+      <w:r>
+        <w:t xml:space="preserve">; </w:t>
       </w:r>
     </w:p>
     <w:p>
@@ -3622,15 +3578,9 @@
         <w:t xml:space="preserve">= </w:t>
       </w:r>
       <w:r>
-        <w:rPr>
-          <w:highlight w:val="yellow"/>
-        </w:rPr>
-        <w:t>73</w:t>
-      </w:r>
-      <w:r>
-        <w:rPr>
-          <w:highlight w:val="yellow"/>
-        </w:rPr>
+        <w:t>${FRT}</w:t>
+      </w:r>
+      <w:r>
         <w:t>%</w:t>
       </w:r>
       <w:r>
@@ -3696,10 +3646,10 @@
         <w:t xml:space="preserve"> </w:t>
       </w:r>
       <w:r>
-        <w:rPr>
-          <w:highlight w:val="yellow"/>
-        </w:rPr>
-        <w:t>85%</w:t>
+        <w:t>${EX}</w:t>
+      </w:r>
+      <w:r>
+        <w:t>%</w:t>
       </w:r>
     </w:p>
     <w:p>
@@ -3774,10 +3724,10 @@
         <w:t xml:space="preserve"> </w:t>
       </w:r>
       <w:r>
-        <w:rPr>
-          <w:highlight w:val="yellow"/>
-        </w:rPr>
-        <w:t>85%</w:t>
+        <w:t>${PR}</w:t>
+      </w:r>
+      <w:r>
+        <w:t>%</w:t>
       </w:r>
     </w:p>
     <w:p>
@@ -3829,7 +3779,6 @@
                 <w:rFonts w:ascii="Cambria Math" w:hAnsi="Cambria Math"/>
                 <w:sz w:val="32"/>
                 <w:szCs w:val="32"/>
-                <w:highlight w:val="yellow"/>
               </w:rPr>
             </m:ctrlPr>
           </m:fPr>
@@ -3842,9 +3791,52 @@
                 <w:rFonts w:ascii="Cambria Math" w:hAnsi="Cambria Math"/>
                 <w:sz w:val="32"/>
                 <w:szCs w:val="32"/>
-                <w:highlight w:val="yellow"/>
-              </w:rPr>
-              <m:t>60 × 0.746 × 100% × 2,912</m:t>
+              </w:rPr>
+              <m:t>${HP}</m:t>
+            </m:r>
+            <m:r>
+              <m:rPr>
+                <m:sty m:val="p"/>
+              </m:rPr>
+              <w:rPr>
+                <w:rFonts w:ascii="Cambria Math" w:hAnsi="Cambria Math"/>
+                <w:sz w:val="32"/>
+                <w:szCs w:val="32"/>
+              </w:rPr>
+              <m:t xml:space="preserve"> × 0.746 ×</m:t>
+            </m:r>
+            <m:r>
+              <m:rPr>
+                <m:sty m:val="p"/>
+              </m:rPr>
+              <w:rPr>
+                <w:rFonts w:ascii="Cambria Math" w:hAnsi="Cambria Math"/>
+                <w:sz w:val="32"/>
+                <w:szCs w:val="32"/>
+              </w:rPr>
+              <m:t>${LF}</m:t>
+            </m:r>
+            <m:r>
+              <m:rPr>
+                <m:sty m:val="p"/>
+              </m:rPr>
+              <w:rPr>
+                <w:rFonts w:ascii="Cambria Math" w:hAnsi="Cambria Math"/>
+                <w:sz w:val="32"/>
+                <w:szCs w:val="32"/>
+              </w:rPr>
+              <m:t>% ×</m:t>
+            </m:r>
+            <m:r>
+              <m:rPr>
+                <m:sty m:val="p"/>
+              </m:rPr>
+              <w:rPr>
+                <w:rFonts w:ascii="Cambria Math" w:hAnsi="Cambria Math"/>
+                <w:sz w:val="32"/>
+                <w:szCs w:val="32"/>
+              </w:rPr>
+              <m:t>${OHE}</m:t>
             </m:r>
           </m:num>
           <m:den>
@@ -3856,9 +3848,19 @@
                 <w:rFonts w:ascii="Cambria Math" w:hAnsi="Cambria Math"/>
                 <w:sz w:val="32"/>
                 <w:szCs w:val="32"/>
-                <w:highlight w:val="yellow"/>
-              </w:rPr>
-              <m:t>85%</m:t>
+              </w:rPr>
+              <m:t>${EX}</m:t>
+            </m:r>
+            <m:r>
+              <m:rPr>
+                <m:sty m:val="p"/>
+              </m:rPr>
+              <w:rPr>
+                <w:rFonts w:ascii="Cambria Math" w:hAnsi="Cambria Math"/>
+                <w:sz w:val="32"/>
+                <w:szCs w:val="32"/>
+              </w:rPr>
+              <m:t>%</m:t>
             </m:r>
           </m:den>
         </m:f>
@@ -3893,10 +3895,7 @@
         <w:t xml:space="preserve"> </w:t>
       </w:r>
       <w:r>
-        <w:rPr>
-          <w:highlight w:val="yellow"/>
-        </w:rPr>
-        <w:t>2,912</w:t>
+        <w:t>${OHE}</w:t>
       </w:r>
       <w:r>
         <w:t xml:space="preserve"> </w:t>
@@ -3914,6 +3913,9 @@
         <w:t>yr</w:t>
       </w:r>
       <w:proofErr w:type="spellEnd"/>
+      <w:r>
+        <w:t xml:space="preserve"> </w:t>
+      </w:r>
     </w:p>
     <w:p>
       <w:pPr>
@@ -3932,18 +3934,7 @@
         <w:t xml:space="preserve"> </w:t>
       </w:r>
       <w:r>
-        <w:rPr>
-          <w:highlight w:val="yellow"/>
-        </w:rPr>
-        <w:t>154</w:t>
-      </w:r>
-      <w:r>
-        <w:rPr>
-          <w:rFonts w:eastAsia="Microsoft YaHei"/>
-          <w:highlight w:val="yellow"/>
-          <w:lang w:eastAsia="zh-CN"/>
-        </w:rPr>
-        <w:t>,336</w:t>
+        <w:t>${CEU}</w:t>
       </w:r>
       <w:r>
         <w:t xml:space="preserve"> </w:t>
@@ -3988,7 +3979,6 @@
                 <w:rFonts w:ascii="Cambria Math" w:hAnsi="Cambria Math"/>
                 <w:sz w:val="32"/>
                 <w:szCs w:val="32"/>
-                <w:highlight w:val="yellow"/>
               </w:rPr>
             </m:ctrlPr>
           </m:fPr>
@@ -4001,29 +3991,52 @@
                 <w:rFonts w:ascii="Cambria Math" w:hAnsi="Cambria Math"/>
                 <w:sz w:val="32"/>
                 <w:szCs w:val="32"/>
-                <w:highlight w:val="yellow"/>
-              </w:rPr>
-              <m:t>60 × 0.746 × 73% × 2</m:t>
+              </w:rPr>
+              <m:t>${HP}</m:t>
             </m:r>
             <m:r>
-              <w:rPr>
-                <w:rFonts w:ascii="Cambria Math" w:eastAsia="Microsoft YaHei" w:hAnsi="Cambria Math" w:cs="Microsoft YaHei" w:hint="eastAsia"/>
+              <m:rPr>
+                <m:sty m:val="p"/>
+              </m:rPr>
+              <w:rPr>
+                <w:rFonts w:ascii="Cambria Math" w:hAnsi="Cambria Math"/>
                 <w:sz w:val="32"/>
                 <w:szCs w:val="32"/>
-                <w:highlight w:val="yellow"/>
-                <w:lang w:eastAsia="zh-CN"/>
-              </w:rPr>
-              <m:t>,9</m:t>
+              </w:rPr>
+              <m:t xml:space="preserve"> × 0.746 ×</m:t>
             </m:r>
             <m:r>
-              <w:rPr>
-                <w:rFonts w:ascii="Cambria Math" w:eastAsia="Microsoft YaHei" w:hAnsi="Cambria Math" w:cs="Microsoft YaHei"/>
+              <m:rPr>
+                <m:sty m:val="p"/>
+              </m:rPr>
+              <w:rPr>
+                <w:rFonts w:ascii="Cambria Math" w:hAnsi="Cambria Math"/>
                 <w:sz w:val="32"/>
                 <w:szCs w:val="32"/>
-                <w:highlight w:val="yellow"/>
-                <w:lang w:eastAsia="zh-CN"/>
-              </w:rPr>
-              <m:t>12</m:t>
+              </w:rPr>
+              <m:t>${FR}</m:t>
+            </m:r>
+            <m:r>
+              <m:rPr>
+                <m:sty m:val="p"/>
+              </m:rPr>
+              <w:rPr>
+                <w:rFonts w:ascii="Cambria Math" w:hAnsi="Cambria Math"/>
+                <w:sz w:val="32"/>
+                <w:szCs w:val="32"/>
+              </w:rPr>
+              <m:t>% ×</m:t>
+            </m:r>
+            <m:r>
+              <m:rPr>
+                <m:sty m:val="p"/>
+              </m:rPr>
+              <w:rPr>
+                <w:rFonts w:ascii="Cambria Math" w:hAnsi="Cambria Math"/>
+                <w:sz w:val="32"/>
+                <w:szCs w:val="32"/>
+              </w:rPr>
+              <m:t>${OHP}</m:t>
             </m:r>
           </m:num>
           <m:den>
@@ -4035,9 +4048,19 @@
                 <w:rFonts w:ascii="Cambria Math" w:hAnsi="Cambria Math"/>
                 <w:sz w:val="32"/>
                 <w:szCs w:val="32"/>
-                <w:highlight w:val="yellow"/>
-              </w:rPr>
-              <m:t>85%</m:t>
+              </w:rPr>
+              <m:t>${PR}</m:t>
+            </m:r>
+            <m:r>
+              <m:rPr>
+                <m:sty m:val="p"/>
+              </m:rPr>
+              <w:rPr>
+                <w:rFonts w:ascii="Cambria Math" w:hAnsi="Cambria Math"/>
+                <w:sz w:val="32"/>
+                <w:szCs w:val="32"/>
+              </w:rPr>
+              <m:t>%</m:t>
             </m:r>
           </m:den>
         </m:f>
@@ -4069,10 +4092,7 @@
         <w:t xml:space="preserve"> </w:t>
       </w:r>
       <w:r>
-        <w:rPr>
-          <w:highlight w:val="yellow"/>
-        </w:rPr>
-        <w:t>2,912</w:t>
+        <w:t>${OHP}</w:t>
       </w:r>
       <w:r>
         <w:t xml:space="preserve"> </w:t>
@@ -4105,10 +4125,7 @@
         <w:t xml:space="preserve"> </w:t>
       </w:r>
       <w:r>
-        <w:rPr>
-          <w:highlight w:val="yellow"/>
-        </w:rPr>
-        <w:t>110,656</w:t>
+        <w:t>${PEU}</w:t>
       </w:r>
       <w:r>
         <w:t xml:space="preserve"> </w:t>
@@ -4136,16 +4153,7 @@
         <w:t xml:space="preserve">= </w:t>
       </w:r>
       <w:r>
-        <w:rPr>
-          <w:highlight w:val="yellow"/>
-        </w:rPr>
-        <w:t>15</w:t>
-      </w:r>
-      <w:r>
-        <w:rPr>
-          <w:highlight w:val="yellow"/>
-        </w:rPr>
-        <w:t>4,336</w:t>
+        <w:t>${CEU}</w:t>
       </w:r>
       <w:r>
         <w:t xml:space="preserve"> </w:t>
@@ -4168,10 +4176,7 @@
         <w:t xml:space="preserve"> </w:t>
       </w:r>
       <w:r>
-        <w:rPr>
-          <w:highlight w:val="yellow"/>
-        </w:rPr>
-        <w:t>110,656</w:t>
+        <w:t>${PEU}</w:t>
       </w:r>
       <w:r>
         <w:t xml:space="preserve"> </w:t>
@@ -4196,18 +4201,7 @@
         <w:t xml:space="preserve">= </w:t>
       </w:r>
       <w:r>
-        <w:rPr>
-          <w:highlight w:val="yellow"/>
-        </w:rPr>
-        <w:t>43</w:t>
-      </w:r>
-      <w:r>
-        <w:rPr>
-          <w:rFonts w:eastAsia="Microsoft YaHei"/>
-          <w:highlight w:val="yellow"/>
-          <w:lang w:eastAsia="zh-CN"/>
-        </w:rPr>
-        <w:t>,680</w:t>
+        <w:t>${ES}</w:t>
       </w:r>
       <w:r>
         <w:t xml:space="preserve"> </w:t>
@@ -4313,14 +4307,12 @@
         <w:ind w:firstLine="0"/>
         <w:jc w:val="both"/>
       </w:pPr>
-      <w:proofErr w:type="gramStart"/>
       <w:r>
         <w:t>w</w:t>
       </w:r>
       <w:r>
         <w:t>here</w:t>
       </w:r>
-      <w:proofErr w:type="gramEnd"/>
     </w:p>
     <w:p>
       <w:pPr>
@@ -4465,10 +4457,7 @@
         <w:t xml:space="preserve"> </w:t>
       </w:r>
       <w:r>
-        <w:rPr>
-          <w:highlight w:val="yellow"/>
-        </w:rPr>
-        <w:t>180</w:t>
+        <w:t>${DS}</w:t>
       </w:r>
       <w:r>
         <w:t xml:space="preserve"> </w:t>
@@ -4548,45 +4537,39 @@
         <w:t xml:space="preserve"> </w:t>
       </w:r>
       <w:r>
+        <w:t>${ES}</w:t>
+      </w:r>
+      <w:r>
+        <w:t xml:space="preserve"> </w:t>
+      </w:r>
+      <w:r>
+        <w:t>kWh/</w:t>
+      </w:r>
+      <w:proofErr w:type="spellStart"/>
+      <w:r>
+        <w:t>yr</w:t>
+      </w:r>
+      <w:proofErr w:type="spellEnd"/>
+      <w:r>
+        <w:t xml:space="preserve"> </w:t>
+      </w:r>
+      <w:r>
+        <w:sym w:font="Symbol" w:char="F0B4"/>
+      </w:r>
+      <w:r>
+        <w:t xml:space="preserve"> </w:t>
+      </w:r>
+      <w:r>
         <w:rPr>
           <w:highlight w:val="yellow"/>
         </w:rPr>
-        <w:t>43,680</w:t>
-      </w:r>
-      <w:r>
-        <w:t xml:space="preserve"> </w:t>
-      </w:r>
-      <w:r>
-        <w:t>kWh/</w:t>
-      </w:r>
-      <w:proofErr w:type="spellStart"/>
-      <w:r>
-        <w:t>yr</w:t>
-      </w:r>
-      <w:proofErr w:type="spellEnd"/>
-      <w:r>
-        <w:t xml:space="preserve"> </w:t>
-      </w:r>
-      <w:r>
-        <w:sym w:font="Symbol" w:char="F0B4"/>
-      </w:r>
-      <w:r>
-        <w:t xml:space="preserve"> </w:t>
-      </w:r>
-      <w:r>
-        <w:rPr>
-          <w:highlight w:val="yellow"/>
-        </w:rPr>
         <w:t>$0.057</w:t>
       </w:r>
       <w:r>
         <w:t xml:space="preserve">/kWh + </w:t>
       </w:r>
       <w:r>
-        <w:rPr>
-          <w:highlight w:val="yellow"/>
-        </w:rPr>
-        <w:t>180</w:t>
+        <w:t>${DS}</w:t>
       </w:r>
       <w:r>
         <w:t xml:space="preserve"> </w:t>
@@ -4629,10 +4612,7 @@
         <w:t xml:space="preserve">= </w:t>
       </w:r>
       <w:r>
-        <w:rPr>
-          <w:highlight w:val="yellow"/>
-        </w:rPr>
-        <w:t>$2,490</w:t>
+        <w:t>${ECS}</w:t>
       </w:r>
       <w:r>
         <w:t>/</w:t>
@@ -4646,10 +4626,7 @@
         <w:t xml:space="preserve"> + </w:t>
       </w:r>
       <w:r>
-        <w:rPr>
-          <w:highlight w:val="yellow"/>
-        </w:rPr>
-        <w:t>$2,302</w:t>
+        <w:t>${DCS}</w:t>
       </w:r>
       <w:r>
         <w:t>/yr.</w:t>
@@ -4666,10 +4643,7 @@
         <w:t xml:space="preserve">= </w:t>
       </w:r>
       <w:r>
-        <w:rPr>
-          <w:highlight w:val="yellow"/>
-        </w:rPr>
-        <w:t>$4,792</w:t>
+        <w:t>${TCS}</w:t>
       </w:r>
       <w:r>
         <w:t>/</w:t>
@@ -4720,9 +4694,8 @@
       <w:r>
         <w:rPr>
           <w:spacing w:val="-3"/>
-          <w:highlight w:val="yellow"/>
-        </w:rPr>
-        <w:t>60</w:t>
+        </w:rPr>
+        <w:t>${HP}</w:t>
       </w:r>
       <w:r>
         <w:rPr>
@@ -4992,10 +4965,7 @@
         <w:t xml:space="preserve"> </w:t>
       </w:r>
       <w:r>
-        <w:rPr>
-          <w:highlight w:val="yellow"/>
-        </w:rPr>
-        <w:t>43,680</w:t>
+        <w:t>${ES}</w:t>
       </w:r>
       <w:r>
         <w:t xml:space="preserve"> </w:t>
@@ -5038,9 +5008,8 @@
       <w:r>
         <w:rPr>
           <w:spacing w:val="-3"/>
-          <w:highlight w:val="yellow"/>
-        </w:rPr>
-        <w:t>$3,276</w:t>
+        </w:rPr>
+        <w:t>${RB}</w:t>
       </w:r>
     </w:p>
     <w:p>
@@ -5139,9 +5108,8 @@
       <w:r>
         <w:rPr>
           <w:spacing w:val="-3"/>
-          <w:highlight w:val="yellow"/>
-        </w:rPr>
-        <w:t>$18,224</w:t>
+        </w:rPr>
+        <w:t>${MIC}</w:t>
       </w:r>
     </w:p>
     <w:p>
@@ -5170,15 +5138,6 @@
           <w:b/>
         </w:rPr>
         <w:t xml:space="preserve">annual electricity savings for this AR is </w:t>
-      </w:r>
-      <w:r>
-        <w:rPr>
-          <w:b/>
-          <w:bCs/>
-          <w:highlight w:val="yellow"/>
-          <w:u w:val="single"/>
-        </w:rPr>
-        <w:t>43,680</w:t>
       </w:r>
       <w:r>
         <w:rPr>
@@ -5186,7 +5145,7 @@
           <w:bCs/>
           <w:u w:val="single"/>
         </w:rPr>
-        <w:t xml:space="preserve"> </w:t>
+        <w:t>${ES}</w:t>
       </w:r>
       <w:r>
         <w:rPr>
@@ -5194,29 +5153,7 @@
           <w:bCs/>
           <w:u w:val="single"/>
         </w:rPr>
-        <w:t>k</w:t>
-      </w:r>
-      <w:r>
-        <w:rPr>
-          <w:b/>
-          <w:u w:val="single"/>
-        </w:rPr>
-        <w:t>Wh</w:t>
-      </w:r>
-      <w:r>
-        <w:rPr>
-          <w:b/>
-        </w:rPr>
-        <w:t xml:space="preserve">, and the annual demand savings is </w:t>
-      </w:r>
-      <w:r>
-        <w:rPr>
-          <w:b/>
-          <w:bCs/>
-          <w:highlight w:val="yellow"/>
-          <w:u w:val="single"/>
-        </w:rPr>
-        <w:t>180</w:t>
+        <w:t xml:space="preserve"> </w:t>
       </w:r>
       <w:r>
         <w:rPr>
@@ -5224,7 +5161,20 @@
           <w:bCs/>
           <w:u w:val="single"/>
         </w:rPr>
-        <w:t xml:space="preserve"> </w:t>
+        <w:t>k</w:t>
+      </w:r>
+      <w:r>
+        <w:rPr>
+          <w:b/>
+          <w:u w:val="single"/>
+        </w:rPr>
+        <w:t>Wh</w:t>
+      </w:r>
+      <w:r>
+        <w:rPr>
+          <w:b/>
+        </w:rPr>
+        <w:t xml:space="preserve">, and the annual demand savings is </w:t>
       </w:r>
       <w:r>
         <w:rPr>
@@ -5232,6 +5182,22 @@
           <w:bCs/>
           <w:u w:val="single"/>
         </w:rPr>
+        <w:t>${DS}</w:t>
+      </w:r>
+      <w:r>
+        <w:rPr>
+          <w:b/>
+          <w:bCs/>
+          <w:u w:val="single"/>
+        </w:rPr>
+        <w:t xml:space="preserve"> </w:t>
+      </w:r>
+      <w:r>
+        <w:rPr>
+          <w:b/>
+          <w:bCs/>
+          <w:u w:val="single"/>
+        </w:rPr>
         <w:t>k</w:t>
       </w:r>
       <w:r>
@@ -5263,37 +5229,36 @@
         <w:rPr>
           <w:b/>
           <w:bCs/>
-          <w:highlight w:val="yellow"/>
           <w:u w:val="single"/>
         </w:rPr>
-        <w:t>$4,792</w:t>
-      </w:r>
-      <w:r>
-        <w:rPr>
-          <w:b/>
-        </w:rPr>
-        <w:t xml:space="preserve"> </w:t>
-      </w:r>
-      <w:r>
-        <w:rPr>
-          <w:b/>
-        </w:rPr>
-        <w:t>and, with an implementation cost of</w:t>
-      </w:r>
-      <w:r>
-        <w:rPr>
-          <w:b/>
-        </w:rPr>
-        <w:t xml:space="preserve"> </w:t>
+        <w:t>${ACS}</w:t>
       </w:r>
       <w:r>
         <w:rPr>
           <w:b/>
           <w:bCs/>
-          <w:highlight w:val="yellow"/>
+        </w:rPr>
+        <w:t xml:space="preserve"> </w:t>
+      </w:r>
+      <w:r>
+        <w:rPr>
+          <w:b/>
+        </w:rPr>
+        <w:t>and, with an implementation cost of</w:t>
+      </w:r>
+      <w:r>
+        <w:rPr>
+          <w:b/>
+        </w:rPr>
+        <w:t xml:space="preserve"> </w:t>
+      </w:r>
+      <w:r>
+        <w:rPr>
+          <w:b/>
+          <w:bCs/>
           <w:u w:val="single"/>
         </w:rPr>
-        <w:t>$18,224</w:t>
+        <w:t>${MIC}</w:t>
       </w:r>
       <w:r>
         <w:rPr>
@@ -5305,18 +5270,9 @@
       <w:r>
         <w:rPr>
           <w:b/>
-          <w:highlight w:val="yellow"/>
           <w:u w:val="single"/>
         </w:rPr>
-        <w:t>3.8</w:t>
-      </w:r>
-      <w:r>
-        <w:rPr>
-          <w:b/>
-          <w:highlight w:val="yellow"/>
-          <w:u w:val="single"/>
-        </w:rPr>
-        <w:t xml:space="preserve"> years</w:t>
+        <w:t>${PB}</w:t>
       </w:r>
       <w:r>
         <w:rPr>
@@ -5351,21 +5307,7 @@
         <w:rPr>
           <w:color w:val="000000"/>
         </w:rPr>
-        <w:t xml:space="preserve">The below links are for implementation cost references. We do not endorse/recommend these brands or products. Furthermore, these products may or may not be suitable for the application. The client should contact a vendor(s) to conduct a detailed study of the process, </w:t>
-      </w:r>
-      <w:proofErr w:type="gramStart"/>
-      <w:r>
-        <w:rPr>
-          <w:color w:val="000000"/>
-        </w:rPr>
-        <w:t>in order to</w:t>
-      </w:r>
-      <w:proofErr w:type="gramEnd"/>
-      <w:r>
-        <w:rPr>
-          <w:color w:val="000000"/>
-        </w:rPr>
-        <w:t xml:space="preserve"> determine the best product for the recommended application. </w:t>
+        <w:t>The below links are for implementation cost references. We do not endorse/recommend these brands or products. Furthermore, these products may or may not be suitable for the application. The client should contact a vendor(s) to conduct a detailed study of the process, in order to determine the best product for the recommended application. </w:t>
       </w:r>
     </w:p>
     <w:p>
@@ -6223,7 +6165,6 @@
   <w:style w:type="character" w:default="1" w:styleId="DefaultParagraphFont">
     <w:name w:val="Default Paragraph Font"/>
     <w:uiPriority w:val="1"/>
-    <w:semiHidden/>
     <w:unhideWhenUsed/>
   </w:style>
   <w:style w:type="table" w:default="1" w:styleId="TableNormal">

</xml_diff>

<commit_message>
Testing finished, adding LaTeX equation
</commit_message>
<xml_diff>
--- a/Motors/Install VFD on Electric Motor Template.docx
+++ b/Motors/Install VFD on Electric Motor Template.docx
@@ -257,7 +257,13 @@
               </w:rPr>
             </w:pPr>
             <w:r>
-              <w:t>${ACS}</w:t>
+              <w:t>${</w:t>
+            </w:r>
+            <w:r>
+              <w:t>T</w:t>
+            </w:r>
+            <w:r>
+              <w:t>CS}</w:t>
             </w:r>
           </w:p>
         </w:tc>
@@ -2826,12 +2832,14 @@
         <w:ind w:firstLine="0"/>
         <w:jc w:val="both"/>
       </w:pPr>
+      <w:proofErr w:type="gramStart"/>
       <w:r>
         <w:t>w</w:t>
       </w:r>
       <w:r>
         <w:t>here</w:t>
       </w:r>
+      <w:proofErr w:type="gramEnd"/>
     </w:p>
     <w:p>
       <w:pPr>
@@ -3324,12 +3332,14 @@
         <w:ind w:firstLine="0"/>
         <w:jc w:val="both"/>
       </w:pPr>
+      <w:proofErr w:type="gramStart"/>
       <w:r>
         <w:t>w</w:t>
       </w:r>
       <w:r>
         <w:t>here</w:t>
       </w:r>
+      <w:proofErr w:type="gramEnd"/>
     </w:p>
     <w:p>
       <w:pPr>
@@ -3560,11 +3570,16 @@
       <w:r>
         <w:t>${FR}</w:t>
       </w:r>
+      <w:proofErr w:type="gramStart"/>
       <w:r>
         <w:t>%</w:t>
       </w:r>
       <w:r>
-        <w:t xml:space="preserve">; </w:t>
+        <w:t>;</w:t>
+      </w:r>
+      <w:proofErr w:type="gramEnd"/>
+      <w:r>
+        <w:t xml:space="preserve"> </w:t>
       </w:r>
     </w:p>
     <w:p>
@@ -3792,51 +3807,7 @@
                 <w:sz w:val="32"/>
                 <w:szCs w:val="32"/>
               </w:rPr>
-              <m:t>${HP}</m:t>
-            </m:r>
-            <m:r>
-              <m:rPr>
-                <m:sty m:val="p"/>
-              </m:rPr>
-              <w:rPr>
-                <w:rFonts w:ascii="Cambria Math" w:hAnsi="Cambria Math"/>
-                <w:sz w:val="32"/>
-                <w:szCs w:val="32"/>
-              </w:rPr>
-              <m:t xml:space="preserve"> × 0.746 ×</m:t>
-            </m:r>
-            <m:r>
-              <m:rPr>
-                <m:sty m:val="p"/>
-              </m:rPr>
-              <w:rPr>
-                <w:rFonts w:ascii="Cambria Math" w:hAnsi="Cambria Math"/>
-                <w:sz w:val="32"/>
-                <w:szCs w:val="32"/>
-              </w:rPr>
-              <m:t>${LF}</m:t>
-            </m:r>
-            <m:r>
-              <m:rPr>
-                <m:sty m:val="p"/>
-              </m:rPr>
-              <w:rPr>
-                <w:rFonts w:ascii="Cambria Math" w:hAnsi="Cambria Math"/>
-                <w:sz w:val="32"/>
-                <w:szCs w:val="32"/>
-              </w:rPr>
-              <m:t>% ×</m:t>
-            </m:r>
-            <m:r>
-              <m:rPr>
-                <m:sty m:val="p"/>
-              </m:rPr>
-              <w:rPr>
-                <w:rFonts w:ascii="Cambria Math" w:hAnsi="Cambria Math"/>
-                <w:sz w:val="32"/>
-                <w:szCs w:val="32"/>
-              </w:rPr>
-              <m:t>${OHE}</m:t>
+              <m:t>${HP} × 0.746 ×${LF}% ×${OHE}</m:t>
             </m:r>
           </m:num>
           <m:den>
@@ -3849,18 +3820,7 @@
                 <w:sz w:val="32"/>
                 <w:szCs w:val="32"/>
               </w:rPr>
-              <m:t>${EX}</m:t>
-            </m:r>
-            <m:r>
-              <m:rPr>
-                <m:sty m:val="p"/>
-              </m:rPr>
-              <w:rPr>
-                <w:rFonts w:ascii="Cambria Math" w:hAnsi="Cambria Math"/>
-                <w:sz w:val="32"/>
-                <w:szCs w:val="32"/>
-              </w:rPr>
-              <m:t>%</m:t>
+              <m:t>${EX}%</m:t>
             </m:r>
           </m:den>
         </m:f>
@@ -3877,10 +3837,7 @@
         <w:t xml:space="preserve">= </w:t>
       </w:r>
       <w:r>
-        <w:rPr>
-          <w:highlight w:val="yellow"/>
-        </w:rPr>
-        <w:t>53</w:t>
+        <w:t>${CDU}</w:t>
       </w:r>
       <w:r>
         <w:t xml:space="preserve"> </w:t>
@@ -3992,7 +3949,7 @@
                 <w:sz w:val="32"/>
                 <w:szCs w:val="32"/>
               </w:rPr>
-              <m:t>${HP}</m:t>
+              <m:t>${HP} × 0.746 ×${FR</m:t>
             </m:r>
             <m:r>
               <m:rPr>
@@ -4003,7 +3960,7 @@
                 <w:sz w:val="32"/>
                 <w:szCs w:val="32"/>
               </w:rPr>
-              <m:t xml:space="preserve"> × 0.746 ×</m:t>
+              <m:t>T</m:t>
             </m:r>
             <m:r>
               <m:rPr>
@@ -4014,29 +3971,7 @@
                 <w:sz w:val="32"/>
                 <w:szCs w:val="32"/>
               </w:rPr>
-              <m:t>${FR}</m:t>
-            </m:r>
-            <m:r>
-              <m:rPr>
-                <m:sty m:val="p"/>
-              </m:rPr>
-              <w:rPr>
-                <w:rFonts w:ascii="Cambria Math" w:hAnsi="Cambria Math"/>
-                <w:sz w:val="32"/>
-                <w:szCs w:val="32"/>
-              </w:rPr>
-              <m:t>% ×</m:t>
-            </m:r>
-            <m:r>
-              <m:rPr>
-                <m:sty m:val="p"/>
-              </m:rPr>
-              <w:rPr>
-                <w:rFonts w:ascii="Cambria Math" w:hAnsi="Cambria Math"/>
-                <w:sz w:val="32"/>
-                <w:szCs w:val="32"/>
-              </w:rPr>
-              <m:t>${OHP}</m:t>
+              <m:t>}% ×${OHP}</m:t>
             </m:r>
           </m:num>
           <m:den>
@@ -4049,18 +3984,7 @@
                 <w:sz w:val="32"/>
                 <w:szCs w:val="32"/>
               </w:rPr>
-              <m:t>${PR}</m:t>
-            </m:r>
-            <m:r>
-              <m:rPr>
-                <m:sty m:val="p"/>
-              </m:rPr>
-              <w:rPr>
-                <w:rFonts w:ascii="Cambria Math" w:hAnsi="Cambria Math"/>
-                <w:sz w:val="32"/>
-                <w:szCs w:val="32"/>
-              </w:rPr>
-              <m:t>%</m:t>
+              <m:t>${PR}%</m:t>
             </m:r>
           </m:den>
         </m:f>
@@ -4077,10 +4001,7 @@
         <w:t xml:space="preserve">= </w:t>
       </w:r>
       <w:r>
-        <w:rPr>
-          <w:highlight w:val="yellow"/>
-        </w:rPr>
-        <w:t>38</w:t>
+        <w:t>${PDU}</w:t>
       </w:r>
       <w:r>
         <w:t xml:space="preserve"> kW </w:t>
@@ -4240,10 +4161,7 @@
         <w:t>(</w:t>
       </w:r>
       <w:r>
-        <w:rPr>
-          <w:highlight w:val="yellow"/>
-        </w:rPr>
-        <w:t>53</w:t>
+        <w:t>${CDU}</w:t>
       </w:r>
       <w:r>
         <w:t xml:space="preserve"> </w:t>
@@ -4261,10 +4179,7 @@
         <w:t xml:space="preserve"> </w:t>
       </w:r>
       <w:r>
-        <w:rPr>
-          <w:highlight w:val="yellow"/>
-        </w:rPr>
-        <w:t>38</w:t>
+        <w:t>${PDU}</w:t>
       </w:r>
       <w:r>
         <w:t xml:space="preserve"> </w:t>
@@ -4307,12 +4222,14 @@
         <w:ind w:firstLine="0"/>
         <w:jc w:val="both"/>
       </w:pPr>
+      <w:proofErr w:type="gramStart"/>
       <w:r>
         <w:t>w</w:t>
       </w:r>
       <w:r>
         <w:t>here</w:t>
       </w:r>
+      <w:proofErr w:type="gramEnd"/>
     </w:p>
     <w:p>
       <w:pPr>
@@ -4397,10 +4314,7 @@
         <w:t xml:space="preserve">= </w:t>
       </w:r>
       <w:r>
-        <w:rPr>
-          <w:highlight w:val="yellow"/>
-        </w:rPr>
-        <w:t>15</w:t>
+        <w:t>${DUD}</w:t>
       </w:r>
       <w:r>
         <w:t xml:space="preserve"> </w:t>
@@ -4560,10 +4474,7 @@
         <w:t xml:space="preserve"> </w:t>
       </w:r>
       <w:r>
-        <w:rPr>
-          <w:highlight w:val="yellow"/>
-        </w:rPr>
-        <w:t>$0.057</w:t>
+        <w:t>${EC}</w:t>
       </w:r>
       <w:r>
         <w:t xml:space="preserve">/kWh + </w:t>
@@ -4592,10 +4503,7 @@
         <w:t xml:space="preserve"> </w:t>
       </w:r>
       <w:r>
-        <w:rPr>
-          <w:highlight w:val="yellow"/>
-        </w:rPr>
-        <w:t>$12.79</w:t>
+        <w:t>${DC}</w:t>
       </w:r>
       <w:r>
         <w:t>/kW</w:t>
@@ -4712,9 +4620,8 @@
       <w:r>
         <w:rPr>
           <w:spacing w:val="-3"/>
-          <w:highlight w:val="yellow"/>
-        </w:rPr>
-        <w:t>$9,000</w:t>
+        </w:rPr>
+        <w:t>${NC}</w:t>
       </w:r>
       <w:r>
         <w:rPr>
@@ -4731,15 +4638,20 @@
       <w:r>
         <w:rPr>
           <w:spacing w:val="-3"/>
-          <w:highlight w:val="yellow"/>
-        </w:rPr>
-        <w:t>$12,500</w:t>
-      </w:r>
-      <w:r>
-        <w:rPr>
-          <w:spacing w:val="-3"/>
-        </w:rPr>
-        <w:t xml:space="preserve"> </w:t>
+        </w:rPr>
+        <w:t>${E</w:t>
+      </w:r>
+      <w:r>
+        <w:rPr>
+          <w:spacing w:val="-3"/>
+        </w:rPr>
+        <w:t>I</w:t>
+      </w:r>
+      <w:r>
+        <w:rPr>
+          <w:spacing w:val="-3"/>
+        </w:rPr>
+        <w:t xml:space="preserve">C} </w:t>
       </w:r>
       <w:r>
         <w:rPr>
@@ -4780,9 +4692,8 @@
       <w:r>
         <w:rPr>
           <w:spacing w:val="-3"/>
-          <w:highlight w:val="yellow"/>
-        </w:rPr>
-        <w:t>$21,500</w:t>
+        </w:rPr>
+        <w:t>${IC}</w:t>
       </w:r>
       <w:r>
         <w:rPr>
@@ -4872,9 +4783,8 @@
       <w:r>
         <w:rPr>
           <w:spacing w:val="-3"/>
-          <w:highlight w:val="yellow"/>
-        </w:rPr>
-        <w:t>$0.075</w:t>
+        </w:rPr>
+        <w:t>${RR}</w:t>
       </w:r>
       <w:r>
         <w:rPr>
@@ -4924,9 +4834,8 @@
       <w:r>
         <w:rPr>
           <w:spacing w:val="-3"/>
-          <w:highlight w:val="yellow"/>
-        </w:rPr>
-        <w:t>$0.075</w:t>
+        </w:rPr>
+        <w:t>${RR}</w:t>
       </w:r>
       <w:r>
         <w:rPr>
@@ -5231,26 +5140,7 @@
           <w:bCs/>
           <w:u w:val="single"/>
         </w:rPr>
-        <w:t>${ACS}</w:t>
-      </w:r>
-      <w:r>
-        <w:rPr>
-          <w:b/>
-          <w:bCs/>
-        </w:rPr>
-        <w:t xml:space="preserve"> </w:t>
-      </w:r>
-      <w:r>
-        <w:rPr>
-          <w:b/>
-        </w:rPr>
-        <w:t>and, with an implementation cost of</w:t>
-      </w:r>
-      <w:r>
-        <w:rPr>
-          <w:b/>
-        </w:rPr>
-        <w:t xml:space="preserve"> </w:t>
+        <w:t>${</w:t>
       </w:r>
       <w:r>
         <w:rPr>
@@ -5258,6 +5148,41 @@
           <w:bCs/>
           <w:u w:val="single"/>
         </w:rPr>
+        <w:t>T</w:t>
+      </w:r>
+      <w:r>
+        <w:rPr>
+          <w:b/>
+          <w:bCs/>
+          <w:u w:val="single"/>
+        </w:rPr>
+        <w:t>CS}</w:t>
+      </w:r>
+      <w:r>
+        <w:rPr>
+          <w:b/>
+          <w:bCs/>
+        </w:rPr>
+        <w:t xml:space="preserve"> </w:t>
+      </w:r>
+      <w:r>
+        <w:rPr>
+          <w:b/>
+        </w:rPr>
+        <w:t>and, with an implementation cost of</w:t>
+      </w:r>
+      <w:r>
+        <w:rPr>
+          <w:b/>
+        </w:rPr>
+        <w:t xml:space="preserve"> </w:t>
+      </w:r>
+      <w:r>
+        <w:rPr>
+          <w:b/>
+          <w:bCs/>
+          <w:u w:val="single"/>
+        </w:rPr>
         <w:t>${MIC}</w:t>
       </w:r>
       <w:r>
@@ -5307,7 +5232,21 @@
         <w:rPr>
           <w:color w:val="000000"/>
         </w:rPr>
-        <w:t>The below links are for implementation cost references. We do not endorse/recommend these brands or products. Furthermore, these products may or may not be suitable for the application. The client should contact a vendor(s) to conduct a detailed study of the process, in order to determine the best product for the recommended application. </w:t>
+        <w:t xml:space="preserve">The below links are for implementation cost references. We do not endorse/recommend these brands or products. Furthermore, these products may or may not be suitable for the application. The client should contact a vendor(s) to conduct a detailed study of the process, </w:t>
+      </w:r>
+      <w:proofErr w:type="gramStart"/>
+      <w:r>
+        <w:rPr>
+          <w:color w:val="000000"/>
+        </w:rPr>
+        <w:t>in order to</w:t>
+      </w:r>
+      <w:proofErr w:type="gramEnd"/>
+      <w:r>
+        <w:rPr>
+          <w:color w:val="000000"/>
+        </w:rPr>
+        <w:t xml:space="preserve"> determine the best product for the recommended application. </w:t>
       </w:r>
     </w:p>
     <w:p>
@@ -6165,6 +6104,7 @@
   <w:style w:type="character" w:default="1" w:styleId="DefaultParagraphFont">
     <w:name w:val="Default Paragraph Font"/>
     <w:uiPriority w:val="1"/>
+    <w:semiHidden/>
     <w:unhideWhenUsed/>
   </w:style>
   <w:style w:type="table" w:default="1" w:styleId="TableNormal">

</xml_diff>

<commit_message>
Update VFD motor template
Changes based on the latest requirement.
</commit_message>
<xml_diff>
--- a/Motors/Install VFD on Electric Motor Template.docx
+++ b/Motors/Install VFD on Electric Motor Template.docx
@@ -260,7 +260,7 @@
               <w:t>${</w:t>
             </w:r>
             <w:r>
-              <w:t>T</w:t>
+              <w:t>A</w:t>
             </w:r>
             <w:r>
               <w:t>CS}</w:t>
@@ -2971,7 +2971,7 @@
                 <w:sz w:val="32"/>
                 <w:szCs w:val="32"/>
               </w:rPr>
-              <m:t xml:space="preserve"> × LF ×</m:t>
+              <m:t xml:space="preserve"> × CPC ×</m:t>
             </m:r>
             <m:sSub>
               <m:sSubPr>
@@ -3203,12 +3203,12 @@
                 <m:sty m:val="p"/>
               </m:rPr>
               <w:rPr>
-                <w:rFonts w:ascii="Cambria Math" w:hAnsi="Cambria Math" w:hint="eastAsia"/>
+                <w:rFonts w:ascii="Cambria Math" w:hAnsi="Cambria Math"/>
                 <w:sz w:val="32"/>
                 <w:szCs w:val="32"/>
                 <w:lang w:eastAsia="zh-CN"/>
               </w:rPr>
-              <m:t>FR</m:t>
+              <m:t>PPC</m:t>
             </m:r>
             <m:r>
               <m:rPr>
@@ -3371,115 +3371,148 @@
     </w:p>
     <w:p>
       <w:pPr>
+        <w:suppressAutoHyphens/>
+        <w:spacing w:line="360" w:lineRule="auto"/>
+        <w:ind w:left="720"/>
+        <w:rPr>
+          <w:spacing w:val="-3"/>
+        </w:rPr>
+      </w:pPr>
+      <w:r>
+        <w:t>OH</w:t>
+      </w:r>
+      <w:r>
+        <w:rPr>
+          <w:vertAlign w:val="subscript"/>
+        </w:rPr>
+        <w:t>E</w:t>
+      </w:r>
+      <w:r>
+        <w:tab/>
+      </w:r>
+      <w:r>
+        <w:t xml:space="preserve">= </w:t>
+      </w:r>
+      <w:r>
+        <w:t>Existing</w:t>
+      </w:r>
+      <w:r>
+        <w:t xml:space="preserve"> operating hours</w:t>
+      </w:r>
+      <w:r>
+        <w:t xml:space="preserve"> of</w:t>
+      </w:r>
+      <w:r>
+        <w:t xml:space="preserve"> motor</w:t>
+      </w:r>
+      <w:r>
+        <w:t xml:space="preserve">; </w:t>
+      </w:r>
+      <w:r>
+        <w:t>${</w:t>
+      </w:r>
+      <w:r>
+        <w:t>E</w:t>
+      </w:r>
+      <w:r>
+        <w:t>OH}</w:t>
+      </w:r>
+      <w:r>
+        <w:t xml:space="preserve"> </w:t>
+      </w:r>
+      <w:r>
+        <w:t>hr</w:t>
+      </w:r>
+      <w:r>
+        <w:t>s</w:t>
+      </w:r>
+      <w:r>
+        <w:t xml:space="preserve">/yr </w:t>
+      </w:r>
+      <w:r>
+        <w:rPr>
+          <w:spacing w:val="-3"/>
+        </w:rPr>
+        <w:t>(${EHR} hours per day, ${EDY} days per week, ${EWK} weeks per year)</w:t>
+      </w:r>
+    </w:p>
+    <w:p>
+      <w:pPr>
+        <w:suppressAutoHyphens/>
+        <w:spacing w:line="360" w:lineRule="auto"/>
+        <w:ind w:left="720"/>
+        <w:rPr>
+          <w:spacing w:val="-3"/>
+        </w:rPr>
+      </w:pPr>
+      <w:r>
+        <w:t>OH</w:t>
+      </w:r>
+      <w:r>
+        <w:rPr>
+          <w:vertAlign w:val="subscript"/>
+        </w:rPr>
+        <w:t>P</w:t>
+      </w:r>
+      <w:r>
+        <w:tab/>
+      </w:r>
+      <w:r>
+        <w:t>= Proposed operating hours of motor;</w:t>
+      </w:r>
+      <w:r>
+        <w:t xml:space="preserve"> </w:t>
+      </w:r>
+      <w:r>
+        <w:t>${</w:t>
+      </w:r>
+      <w:r>
+        <w:t>P</w:t>
+      </w:r>
+      <w:r>
+        <w:t>OH}</w:t>
+      </w:r>
+      <w:r>
+        <w:t xml:space="preserve"> </w:t>
+      </w:r>
+      <w:r>
+        <w:t>hrs/yr</w:t>
+      </w:r>
+      <w:r>
+        <w:t xml:space="preserve"> </w:t>
+      </w:r>
+      <w:r>
+        <w:rPr>
+          <w:spacing w:val="-3"/>
+        </w:rPr>
+        <w:t>(${PHR} hours per day, ${PDY} days per week, ${PWK} weeks per year)</w:t>
+      </w:r>
+    </w:p>
+    <w:p>
+      <w:pPr>
         <w:pStyle w:val="BodyTextIndent"/>
         <w:spacing w:line="360" w:lineRule="auto"/>
         <w:jc w:val="both"/>
       </w:pPr>
       <w:r>
-        <w:t>OH</w:t>
+        <w:t>C</w:t>
+      </w:r>
+      <w:r>
+        <w:softHyphen/>
       </w:r>
       <w:r>
         <w:rPr>
           <w:vertAlign w:val="subscript"/>
         </w:rPr>
-        <w:t>E</w:t>
-      </w:r>
-      <w:r>
+        <w:t>1</w:t>
+      </w:r>
+      <w:r>
+        <w:rPr>
+          <w:vertAlign w:val="subscript"/>
+        </w:rPr>
         <w:tab/>
       </w:r>
       <w:r>
-        <w:t xml:space="preserve">= </w:t>
-      </w:r>
-      <w:r>
-        <w:t>Existing</w:t>
-      </w:r>
-      <w:r>
-        <w:t xml:space="preserve"> operating hours</w:t>
-      </w:r>
-      <w:r>
-        <w:t xml:space="preserve"> of</w:t>
-      </w:r>
-      <w:r>
-        <w:t xml:space="preserve"> motor</w:t>
-      </w:r>
-      <w:r>
-        <w:t xml:space="preserve">; </w:t>
-      </w:r>
-      <w:r>
-        <w:t>${OHE}</w:t>
-      </w:r>
-      <w:r>
-        <w:t xml:space="preserve"> </w:t>
-      </w:r>
-      <w:r>
-        <w:t>hr</w:t>
-      </w:r>
-      <w:r>
-        <w:t>s</w:t>
-      </w:r>
-      <w:r>
-        <w:t xml:space="preserve">/yr </w:t>
-      </w:r>
-    </w:p>
-    <w:p>
-      <w:pPr>
-        <w:pStyle w:val="BodyTextIndent"/>
-        <w:spacing w:line="360" w:lineRule="auto"/>
-        <w:jc w:val="both"/>
-      </w:pPr>
-      <w:r>
-        <w:t>OH</w:t>
-      </w:r>
-      <w:r>
-        <w:rPr>
-          <w:vertAlign w:val="subscript"/>
-        </w:rPr>
-        <w:t>P</w:t>
-      </w:r>
-      <w:r>
-        <w:tab/>
-      </w:r>
-      <w:r>
-        <w:t>= Proposed operating hours of motor;</w:t>
-      </w:r>
-      <w:r>
-        <w:t xml:space="preserve"> </w:t>
-      </w:r>
-      <w:r>
-        <w:t>${OHP}</w:t>
-      </w:r>
-      <w:r>
-        <w:t xml:space="preserve"> </w:t>
-      </w:r>
-      <w:r>
-        <w:t>hrs/yr</w:t>
-      </w:r>
-    </w:p>
-    <w:p>
-      <w:pPr>
-        <w:pStyle w:val="BodyTextIndent"/>
-        <w:spacing w:line="360" w:lineRule="auto"/>
-        <w:jc w:val="both"/>
-      </w:pPr>
-      <w:r>
-        <w:t>C</w:t>
-      </w:r>
-      <w:r>
-        <w:softHyphen/>
-      </w:r>
-      <w:r>
-        <w:rPr>
-          <w:vertAlign w:val="subscript"/>
-        </w:rPr>
-        <w:t>1</w:t>
-      </w:r>
-      <w:r>
-        <w:rPr>
-          <w:vertAlign w:val="subscript"/>
-        </w:rPr>
-        <w:tab/>
-      </w:r>
-      <w:r>
         <w:t>=</w:t>
       </w:r>
       <w:r>
@@ -3487,34 +3520,6 @@
       </w:r>
       <w:r>
         <w:t xml:space="preserve"> 0.746 kW/HP</w:t>
-      </w:r>
-    </w:p>
-    <w:p>
-      <w:pPr>
-        <w:pStyle w:val="BodyTextIndent"/>
-        <w:spacing w:line="360" w:lineRule="auto"/>
-        <w:jc w:val="both"/>
-      </w:pPr>
-      <w:r>
-        <w:t>LF</w:t>
-      </w:r>
-      <w:r>
-        <w:tab/>
-      </w:r>
-      <w:r>
-        <w:t xml:space="preserve">= Load factor, fraction of </w:t>
-      </w:r>
-      <w:r>
-        <w:t>power consumption of motor without VFD</w:t>
-      </w:r>
-      <w:r>
-        <w:t xml:space="preserve">; </w:t>
-      </w:r>
-      <w:r>
-        <w:t>${LF}</w:t>
-      </w:r>
-      <w:r>
-        <w:t>%</w:t>
       </w:r>
     </w:p>
     <w:p>
@@ -3525,14 +3530,23 @@
         <w:jc w:val="both"/>
       </w:pPr>
       <w:r>
-        <w:t>FR</w:t>
+        <w:t>CPC</w:t>
       </w:r>
       <w:r>
         <w:tab/>
-        <w:t>= Power consumption of</w:t>
-      </w:r>
-      <w:r>
-        <w:t xml:space="preserve"> motor with VFD</w:t>
+        <w:t xml:space="preserve">= </w:t>
+      </w:r>
+      <w:r>
+        <w:t>Current</w:t>
+      </w:r>
+      <w:r>
+        <w:t xml:space="preserve"> p</w:t>
+      </w:r>
+      <w:r>
+        <w:t>ower consumption of</w:t>
+      </w:r>
+      <w:r>
+        <w:t xml:space="preserve"> motor without VFD</w:t>
       </w:r>
       <w:r>
         <w:t xml:space="preserve">, </w:t>
@@ -3544,13 +3558,19 @@
         <w:t xml:space="preserve"> </w:t>
       </w:r>
       <w:r>
-        <w:t>${FR}</w:t>
+        <w:t>${</w:t>
+      </w:r>
+      <w:r>
+        <w:t>LF</w:t>
+      </w:r>
+      <w:r>
+        <w:t>}</w:t>
       </w:r>
       <w:r>
         <w:t>%</w:t>
       </w:r>
       <w:r>
-        <w:t xml:space="preserve">; </w:t>
+        <w:t>;</w:t>
       </w:r>
     </w:p>
     <w:p>
@@ -3564,7 +3584,84 @@
         <w:t xml:space="preserve">= </w:t>
       </w:r>
       <w:r>
-        <w:t>${FRT}</w:t>
+        <w:t>${</w:t>
+      </w:r>
+      <w:r>
+        <w:t>CPC</w:t>
+      </w:r>
+      <w:r>
+        <w:t>}%</w:t>
+      </w:r>
+      <w:r>
+        <w:t xml:space="preserve"> (from table)</w:t>
+      </w:r>
+    </w:p>
+    <w:p>
+      <w:pPr>
+        <w:pStyle w:val="BodyTextIndent"/>
+        <w:spacing w:line="360" w:lineRule="auto"/>
+        <w:ind w:left="1440" w:hanging="720"/>
+        <w:jc w:val="both"/>
+      </w:pPr>
+      <w:r>
+        <w:t>PPC</w:t>
+      </w:r>
+      <w:r>
+        <w:tab/>
+        <w:t xml:space="preserve">= </w:t>
+      </w:r>
+      <w:r>
+        <w:t>Proposed p</w:t>
+      </w:r>
+      <w:r>
+        <w:t>ower consumption of</w:t>
+      </w:r>
+      <w:r>
+        <w:t xml:space="preserve"> motor with VFD</w:t>
+      </w:r>
+      <w:r>
+        <w:t xml:space="preserve">, </w:t>
+      </w:r>
+      <w:r>
+        <w:t>at average load</w:t>
+      </w:r>
+      <w:r>
+        <w:t xml:space="preserve"> </w:t>
+      </w:r>
+      <w:r>
+        <w:t>${</w:t>
+      </w:r>
+      <w:r>
+        <w:t>LF</w:t>
+      </w:r>
+      <w:r>
+        <w:t>}</w:t>
+      </w:r>
+      <w:r>
+        <w:t>%</w:t>
+      </w:r>
+      <w:r>
+        <w:t>;</w:t>
+      </w:r>
+    </w:p>
+    <w:p>
+      <w:pPr>
+        <w:pStyle w:val="BodyTextIndent"/>
+        <w:spacing w:line="360" w:lineRule="auto"/>
+        <w:ind w:left="1440" w:firstLine="0"/>
+        <w:jc w:val="both"/>
+      </w:pPr>
+      <w:r>
+        <w:t xml:space="preserve">= </w:t>
+      </w:r>
+      <w:r>
+        <w:t>${</w:t>
+      </w:r>
+      <w:r>
+        <w:t>PPC</w:t>
+      </w:r>
+      <w:r>
+        <w:t>}</w:t>
       </w:r>
       <w:r>
         <w:t>%</w:t>
@@ -3632,10 +3729,13 @@
         <w:t xml:space="preserve"> </w:t>
       </w:r>
       <w:r>
-        <w:t>${EX}</w:t>
-      </w:r>
-      <w:r>
-        <w:t>%</w:t>
+        <w:t>${</w:t>
+      </w:r>
+      <w:r>
+        <w:t>ETAE</w:t>
+      </w:r>
+      <w:r>
+        <w:t>}</w:t>
       </w:r>
     </w:p>
     <w:p>
@@ -3710,10 +3810,13 @@
         <w:t xml:space="preserve"> </w:t>
       </w:r>
       <w:r>
-        <w:t>${PR}</w:t>
-      </w:r>
-      <w:r>
-        <w:t>%</w:t>
+        <w:t>${</w:t>
+      </w:r>
+      <w:r>
+        <w:t>ETAP</w:t>
+      </w:r>
+      <w:r>
+        <w:t>}</w:t>
       </w:r>
     </w:p>
     <w:p>
@@ -3785,7 +3888,13 @@
         <w:t xml:space="preserve"> </w:t>
       </w:r>
       <w:r>
-        <w:t>${OHE}</w:t>
+        <w:t>${</w:t>
+      </w:r>
+      <w:r>
+        <w:t>E</w:t>
+      </w:r>
+      <w:r>
+        <w:t>OH}</w:t>
       </w:r>
       <w:r>
         <w:t xml:space="preserve"> hrs/yr</w:t>
@@ -3870,7 +3979,13 @@
         <w:t xml:space="preserve"> </w:t>
       </w:r>
       <w:r>
-        <w:t>${OHP}</w:t>
+        <w:t>${</w:t>
+      </w:r>
+      <w:r>
+        <w:t>P</w:t>
+      </w:r>
+      <w:r>
+        <w:t>OH}</w:t>
       </w:r>
       <w:r>
         <w:t xml:space="preserve"> hrs/yr</w:t>
@@ -4085,6 +4200,7 @@
         <w:jc w:val="both"/>
       </w:pPr>
       <w:r>
+        <w:lastRenderedPageBreak/>
         <w:t>CF</w:t>
       </w:r>
       <w:r>
@@ -4110,7 +4226,7 @@
         <w:t xml:space="preserve">; </w:t>
       </w:r>
       <w:r>
-        <w:t>100%</w:t>
+        <w:t>${CF}</w:t>
       </w:r>
     </w:p>
     <w:p>
@@ -4132,31 +4248,40 @@
         <w:t xml:space="preserve">= </w:t>
       </w:r>
       <w:r>
-        <w:t>${DUD}</w:t>
+        <w:t xml:space="preserve">(${CDU} </w:t>
+      </w:r>
+      <w:r>
+        <w:t>kW</w:t>
       </w:r>
       <w:r>
         <w:t xml:space="preserve"> </w:t>
       </w:r>
       <w:r>
+        <w:sym w:font="Symbol" w:char="F02D"/>
+      </w:r>
+      <w:r>
+        <w:t xml:space="preserve"> ${PDU} </w:t>
+      </w:r>
+      <w:r>
         <w:t>kW</w:t>
       </w:r>
       <w:r>
+        <w:t xml:space="preserve">) </w:t>
+      </w:r>
+      <w:r>
+        <w:sym w:font="Symbol" w:char="F0B4"/>
+      </w:r>
+      <w:r>
+        <w:t xml:space="preserve"> 12 mo/yr </w:t>
+      </w:r>
+      <w:r>
+        <w:sym w:font="Symbol" w:char="F0B4"/>
+      </w:r>
+      <w:r>
         <w:t xml:space="preserve"> </w:t>
       </w:r>
       <w:r>
-        <w:sym w:font="Symbol" w:char="F0B4"/>
-      </w:r>
-      <w:r>
-        <w:t xml:space="preserve"> 12 mo/yr </w:t>
-      </w:r>
-      <w:r>
-        <w:sym w:font="Symbol" w:char="F0B4"/>
-      </w:r>
-      <w:r>
-        <w:t xml:space="preserve"> </w:t>
-      </w:r>
-      <w:r>
-        <w:t>100%</w:t>
+        <w:t>${CF}</w:t>
       </w:r>
     </w:p>
     <w:p>
@@ -4167,7 +4292,6 @@
         <w:jc w:val="both"/>
       </w:pPr>
       <w:r>
-        <w:lastRenderedPageBreak/>
         <w:t>=</w:t>
       </w:r>
       <w:r>
@@ -4193,13 +4317,23 @@
         <w:t xml:space="preserve">The </w:t>
       </w:r>
       <w:r>
-        <w:t xml:space="preserve">total </w:t>
+        <w:rPr>
+          <w:rFonts w:hint="eastAsia"/>
+          <w:lang w:eastAsia="zh-CN"/>
+        </w:rPr>
+        <w:t>a</w:t>
+      </w:r>
+      <w:r>
+        <w:t>nnual</w:t>
+      </w:r>
+      <w:r>
+        <w:t xml:space="preserve"> </w:t>
       </w:r>
       <w:r>
         <w:t xml:space="preserve">cost savings, </w:t>
       </w:r>
       <w:r>
-        <w:t>T</w:t>
+        <w:t>A</w:t>
       </w:r>
       <w:r>
         <w:t>CS, is:</w:t>
@@ -4211,7 +4345,7 @@
         <w:ind w:firstLine="720"/>
       </w:pPr>
       <w:r>
-        <w:t>T</w:t>
+        <w:t>A</w:t>
       </w:r>
       <w:r>
         <w:t>CS</w:t>
@@ -4330,7 +4464,13 @@
         <w:t xml:space="preserve">= </w:t>
       </w:r>
       <w:r>
-        <w:t>${TCS}</w:t>
+        <w:t>${</w:t>
+      </w:r>
+      <w:r>
+        <w:t>A</w:t>
+      </w:r>
+      <w:r>
+        <w:t>CS}</w:t>
       </w:r>
       <w:r>
         <w:t>/</w:t>
@@ -4400,7 +4540,19 @@
         <w:rPr>
           <w:spacing w:val="-3"/>
         </w:rPr>
-        <w:t>${NC}</w:t>
+        <w:t>${</w:t>
+      </w:r>
+      <w:r>
+        <w:rPr>
+          <w:spacing w:val="-3"/>
+        </w:rPr>
+        <w:t>VFD</w:t>
+      </w:r>
+      <w:r>
+        <w:rPr>
+          <w:spacing w:val="-3"/>
+        </w:rPr>
+        <w:t>}</w:t>
       </w:r>
       <w:r>
         <w:rPr>
@@ -4418,7 +4570,13 @@
         <w:rPr>
           <w:spacing w:val="-3"/>
         </w:rPr>
-        <w:t>${E</w:t>
+        <w:t>${</w:t>
+      </w:r>
+      <w:r>
+        <w:rPr>
+          <w:spacing w:val="-3"/>
+        </w:rPr>
+        <w:t>A</w:t>
       </w:r>
       <w:r>
         <w:rPr>
@@ -4454,7 +4612,19 @@
         <w:rPr>
           <w:spacing w:val="-3"/>
         </w:rPr>
-        <w:t>Therefore, total cost for this recommendation is estimated a</w:t>
+        <w:t>Therefore, total cost for this recommendation</w:t>
+      </w:r>
+      <w:r>
+        <w:rPr>
+          <w:spacing w:val="-3"/>
+        </w:rPr>
+        <w:t>, IC,</w:t>
+      </w:r>
+      <w:r>
+        <w:rPr>
+          <w:spacing w:val="-3"/>
+        </w:rPr>
+        <w:t xml:space="preserve"> is estimated a</w:t>
       </w:r>
       <w:r>
         <w:rPr>
@@ -4919,7 +5089,7 @@
           <w:bCs/>
           <w:u w:val="single"/>
         </w:rPr>
-        <w:t>T</w:t>
+        <w:t>A</w:t>
       </w:r>
       <w:r>
         <w:rPr>

</xml_diff>